<commit_message>
double spaced and added picture
</commit_message>
<xml_diff>
--- a/documentation/Relational_Schema_Documentation.docx
+++ b/documentation/Relational_Schema_Documentation.docx
@@ -4,6 +4,7 @@
   <w:body>
     <w:p>
       <w:pPr>
+        <w:spacing w:line="480" w:lineRule="auto"/>
         <w:ind w:firstLine="720"/>
         <w:rPr>
           <w:rFonts w:ascii="Times New Roman" w:hAnsi="Times New Roman" w:cs="Times New Roman"/>
@@ -138,6 +139,60 @@
     </w:p>
     <w:p>
       <w:bookmarkStart w:id="0" w:name="_GoBack"/>
+      <w:r>
+        <w:rPr>
+          <w:noProof/>
+        </w:rPr>
+        <w:lastRenderedPageBreak/>
+        <w:drawing>
+          <wp:inline distT="0" distB="0" distL="0" distR="0">
+            <wp:extent cx="5943600" cy="3576565"/>
+            <wp:effectExtent l="0" t="0" r="0" b="5080"/>
+            <wp:docPr id="1" name="Picture 1" descr="C:\Users\Kyle\Database_Project\gift-registry\diagrams\gift-registry_schema.jpg"/>
+            <wp:cNvGraphicFramePr>
+              <a:graphicFrameLocks xmlns:a="http://schemas.openxmlformats.org/drawingml/2006/main" noChangeAspect="1"/>
+            </wp:cNvGraphicFramePr>
+            <a:graphic xmlns:a="http://schemas.openxmlformats.org/drawingml/2006/main">
+              <a:graphicData uri="http://schemas.openxmlformats.org/drawingml/2006/picture">
+                <pic:pic xmlns:pic="http://schemas.openxmlformats.org/drawingml/2006/picture">
+                  <pic:nvPicPr>
+                    <pic:cNvPr id="0" name="Picture 1" descr="C:\Users\Kyle\Database_Project\gift-registry\diagrams\gift-registry_schema.jpg"/>
+                    <pic:cNvPicPr>
+                      <a:picLocks noChangeAspect="1" noChangeArrowheads="1"/>
+                    </pic:cNvPicPr>
+                  </pic:nvPicPr>
+                  <pic:blipFill>
+                    <a:blip r:embed="rId5">
+                      <a:extLst>
+                        <a:ext uri="{28A0092B-C50C-407E-A947-70E740481C1C}">
+                          <a14:useLocalDpi xmlns:a14="http://schemas.microsoft.com/office/drawing/2010/main" val="0"/>
+                        </a:ext>
+                      </a:extLst>
+                    </a:blip>
+                    <a:srcRect/>
+                    <a:stretch>
+                      <a:fillRect/>
+                    </a:stretch>
+                  </pic:blipFill>
+                  <pic:spPr bwMode="auto">
+                    <a:xfrm>
+                      <a:off x="0" y="0"/>
+                      <a:ext cx="5943600" cy="3576565"/>
+                    </a:xfrm>
+                    <a:prstGeom prst="rect">
+                      <a:avLst/>
+                    </a:prstGeom>
+                    <a:noFill/>
+                    <a:ln>
+                      <a:noFill/>
+                    </a:ln>
+                  </pic:spPr>
+                </pic:pic>
+              </a:graphicData>
+            </a:graphic>
+          </wp:inline>
+        </w:drawing>
+      </w:r>
       <w:bookmarkEnd w:id="0"/>
     </w:p>
     <w:sectPr>
@@ -338,6 +393,36 @@
     <w:semiHidden/>
     <w:unhideWhenUsed/>
   </w:style>
+  <w:style w:type="paragraph" w:styleId="BalloonText">
+    <w:name w:val="Balloon Text"/>
+    <w:basedOn w:val="Normal"/>
+    <w:link w:val="BalloonTextChar"/>
+    <w:uiPriority w:val="99"/>
+    <w:semiHidden/>
+    <w:unhideWhenUsed/>
+    <w:rsid w:val="001A4F27"/>
+    <w:pPr>
+      <w:spacing w:after="0" w:line="240" w:lineRule="auto"/>
+    </w:pPr>
+    <w:rPr>
+      <w:rFonts w:ascii="Tahoma" w:hAnsi="Tahoma" w:cs="Tahoma"/>
+      <w:sz w:val="16"/>
+      <w:szCs w:val="16"/>
+    </w:rPr>
+  </w:style>
+  <w:style w:type="character" w:customStyle="1" w:styleId="BalloonTextChar">
+    <w:name w:val="Balloon Text Char"/>
+    <w:basedOn w:val="DefaultParagraphFont"/>
+    <w:link w:val="BalloonText"/>
+    <w:uiPriority w:val="99"/>
+    <w:semiHidden/>
+    <w:rsid w:val="001A4F27"/>
+    <w:rPr>
+      <w:rFonts w:ascii="Tahoma" w:hAnsi="Tahoma" w:cs="Tahoma"/>
+      <w:sz w:val="16"/>
+      <w:szCs w:val="16"/>
+    </w:rPr>
+  </w:style>
 </w:styles>
 </file>
 
@@ -529,6 +614,36 @@
     <w:semiHidden/>
     <w:unhideWhenUsed/>
   </w:style>
+  <w:style w:type="paragraph" w:styleId="BalloonText">
+    <w:name w:val="Balloon Text"/>
+    <w:basedOn w:val="Normal"/>
+    <w:link w:val="BalloonTextChar"/>
+    <w:uiPriority w:val="99"/>
+    <w:semiHidden/>
+    <w:unhideWhenUsed/>
+    <w:rsid w:val="001A4F27"/>
+    <w:pPr>
+      <w:spacing w:after="0" w:line="240" w:lineRule="auto"/>
+    </w:pPr>
+    <w:rPr>
+      <w:rFonts w:ascii="Tahoma" w:hAnsi="Tahoma" w:cs="Tahoma"/>
+      <w:sz w:val="16"/>
+      <w:szCs w:val="16"/>
+    </w:rPr>
+  </w:style>
+  <w:style w:type="character" w:customStyle="1" w:styleId="BalloonTextChar">
+    <w:name w:val="Balloon Text Char"/>
+    <w:basedOn w:val="DefaultParagraphFont"/>
+    <w:link w:val="BalloonText"/>
+    <w:uiPriority w:val="99"/>
+    <w:semiHidden/>
+    <w:rsid w:val="001A4F27"/>
+    <w:rPr>
+      <w:rFonts w:ascii="Tahoma" w:hAnsi="Tahoma" w:cs="Tahoma"/>
+      <w:sz w:val="16"/>
+      <w:szCs w:val="16"/>
+    </w:rPr>
+  </w:style>
 </w:styles>
 </file>
 

</xml_diff>